<commit_message>
empty file bug fixed
</commit_message>
<xml_diff>
--- a/Lab/Lab-8/Models & Views.docx
+++ b/Lab/Lab-8/Models & Views.docx
@@ -13,12 +13,7 @@
         <w:t xml:space="preserve"> (</w:t>
       </w:r>
       <w:r>
-        <w:t>“</w:t>
-      </w:r>
-      <w:bookmarkStart w:id="0" w:name="_GoBack"/>
-      <w:bookmarkEnd w:id="0"/>
-      <w:r>
-        <w:t>User”</w:t>
+        <w:t>“User”</w:t>
       </w:r>
       <w:r>
         <w:t xml:space="preserve"> refers to the “Author” table in DB diagram)</w:t>
@@ -27,6 +22,7 @@
         <w:t>:</w:t>
       </w:r>
     </w:p>
+    <w:p/>
     <w:tbl>
       <w:tblPr>
         <w:tblStyle w:val="TableGrid"/>
@@ -278,6 +274,7 @@
         <w:t>:</w:t>
       </w:r>
     </w:p>
+    <w:p/>
     <w:tbl>
       <w:tblPr>
         <w:tblStyle w:val="TableGrid"/>
@@ -489,6 +486,358 @@
       </w:tr>
     </w:tbl>
     <w:p/>
+    <w:p>
+      <w:r>
+        <w:t xml:space="preserve">Here’s the </w:t>
+      </w:r>
+      <w:r>
+        <w:t>database diagram:</w:t>
+      </w:r>
+      <w:bookmarkStart w:id="0" w:name="_GoBack"/>
+      <w:bookmarkEnd w:id="0"/>
+    </w:p>
+    <w:p>
+      <w:r>
+        <w:rPr>
+          <w:noProof/>
+          <w:lang w:eastAsia="zh-CN"/>
+        </w:rPr>
+        <w:drawing>
+          <wp:inline distT="0" distB="0" distL="0" distR="0" wp14:anchorId="4C12056D" wp14:editId="256C84BE">
+            <wp:extent cx="5930900" cy="3458210"/>
+            <wp:effectExtent l="0" t="0" r="12700" b="0"/>
+            <wp:docPr id="1" name="Picture 1" descr="Database.jpg"/>
+            <wp:cNvGraphicFramePr>
+              <a:graphicFrameLocks xmlns:a="http://schemas.openxmlformats.org/drawingml/2006/main" noChangeAspect="1"/>
+            </wp:cNvGraphicFramePr>
+            <a:graphic xmlns:a="http://schemas.openxmlformats.org/drawingml/2006/main">
+              <a:graphicData uri="http://schemas.openxmlformats.org/drawingml/2006/picture">
+                <pic:pic xmlns:pic="http://schemas.openxmlformats.org/drawingml/2006/picture">
+                  <pic:nvPicPr>
+                    <pic:cNvPr id="0" name="Picture 1" descr="Database.jpg"/>
+                    <pic:cNvPicPr>
+                      <a:picLocks noChangeAspect="1" noChangeArrowheads="1"/>
+                    </pic:cNvPicPr>
+                  </pic:nvPicPr>
+                  <pic:blipFill>
+                    <a:blip r:embed="rId4">
+                      <a:extLst>
+                        <a:ext uri="{28A0092B-C50C-407E-A947-70E740481C1C}">
+                          <a14:useLocalDpi xmlns:a14="http://schemas.microsoft.com/office/drawing/2010/main" val="0"/>
+                        </a:ext>
+                      </a:extLst>
+                    </a:blip>
+                    <a:srcRect/>
+                    <a:stretch>
+                      <a:fillRect/>
+                    </a:stretch>
+                  </pic:blipFill>
+                  <pic:spPr bwMode="auto">
+                    <a:xfrm>
+                      <a:off x="0" y="0"/>
+                      <a:ext cx="5930900" cy="3458210"/>
+                    </a:xfrm>
+                    <a:prstGeom prst="rect">
+                      <a:avLst/>
+                    </a:prstGeom>
+                    <a:noFill/>
+                    <a:ln>
+                      <a:noFill/>
+                    </a:ln>
+                  </pic:spPr>
+                </pic:pic>
+              </a:graphicData>
+            </a:graphic>
+          </wp:inline>
+        </w:drawing>
+      </w:r>
+    </w:p>
+    <w:p/>
+    <w:p/>
+    <w:p/>
+    <w:p/>
+    <w:p/>
+    <w:p>
+      <w:r>
+        <w:t>Draft of Views</w:t>
+      </w:r>
+    </w:p>
+    <w:p>
+      <w:r>
+        <w:rPr>
+          <w:noProof/>
+          <w:lang w:eastAsia="zh-CN"/>
+        </w:rPr>
+        <w:drawing>
+          <wp:inline distT="0" distB="0" distL="0" distR="0" wp14:anchorId="20B0BBAD" wp14:editId="6CEBE6AD">
+            <wp:extent cx="5935980" cy="4398010"/>
+            <wp:effectExtent l="0" t="0" r="7620" b="0"/>
+            <wp:docPr id="2" name="Picture 2" descr="Views/Story:List.jpg"/>
+            <wp:cNvGraphicFramePr>
+              <a:graphicFrameLocks xmlns:a="http://schemas.openxmlformats.org/drawingml/2006/main" noChangeAspect="1"/>
+            </wp:cNvGraphicFramePr>
+            <a:graphic xmlns:a="http://schemas.openxmlformats.org/drawingml/2006/main">
+              <a:graphicData uri="http://schemas.openxmlformats.org/drawingml/2006/picture">
+                <pic:pic xmlns:pic="http://schemas.openxmlformats.org/drawingml/2006/picture">
+                  <pic:nvPicPr>
+                    <pic:cNvPr id="0" name="Picture 2" descr="Views/Story:List.jpg"/>
+                    <pic:cNvPicPr>
+                      <a:picLocks noChangeAspect="1" noChangeArrowheads="1"/>
+                    </pic:cNvPicPr>
+                  </pic:nvPicPr>
+                  <pic:blipFill>
+                    <a:blip r:embed="rId5">
+                      <a:extLst>
+                        <a:ext uri="{28A0092B-C50C-407E-A947-70E740481C1C}">
+                          <a14:useLocalDpi xmlns:a14="http://schemas.microsoft.com/office/drawing/2010/main" val="0"/>
+                        </a:ext>
+                      </a:extLst>
+                    </a:blip>
+                    <a:srcRect/>
+                    <a:stretch>
+                      <a:fillRect/>
+                    </a:stretch>
+                  </pic:blipFill>
+                  <pic:spPr bwMode="auto">
+                    <a:xfrm>
+                      <a:off x="0" y="0"/>
+                      <a:ext cx="5935980" cy="4398010"/>
+                    </a:xfrm>
+                    <a:prstGeom prst="rect">
+                      <a:avLst/>
+                    </a:prstGeom>
+                    <a:noFill/>
+                    <a:ln>
+                      <a:noFill/>
+                    </a:ln>
+                  </pic:spPr>
+                </pic:pic>
+              </a:graphicData>
+            </a:graphic>
+          </wp:inline>
+        </w:drawing>
+      </w:r>
+    </w:p>
+    <w:p>
+      <w:r>
+        <w:rPr>
+          <w:noProof/>
+          <w:lang w:eastAsia="zh-CN"/>
+        </w:rPr>
+        <w:drawing>
+          <wp:inline distT="0" distB="0" distL="0" distR="0" wp14:anchorId="2A80A9AC" wp14:editId="4BDEF9FD">
+            <wp:extent cx="5935980" cy="4398010"/>
+            <wp:effectExtent l="0" t="0" r="7620" b="0"/>
+            <wp:docPr id="3" name="Picture 3" descr="Views/Story:Details.jpg"/>
+            <wp:cNvGraphicFramePr>
+              <a:graphicFrameLocks xmlns:a="http://schemas.openxmlformats.org/drawingml/2006/main" noChangeAspect="1"/>
+            </wp:cNvGraphicFramePr>
+            <a:graphic xmlns:a="http://schemas.openxmlformats.org/drawingml/2006/main">
+              <a:graphicData uri="http://schemas.openxmlformats.org/drawingml/2006/picture">
+                <pic:pic xmlns:pic="http://schemas.openxmlformats.org/drawingml/2006/picture">
+                  <pic:nvPicPr>
+                    <pic:cNvPr id="0" name="Picture 3" descr="Views/Story:Details.jpg"/>
+                    <pic:cNvPicPr>
+                      <a:picLocks noChangeAspect="1" noChangeArrowheads="1"/>
+                    </pic:cNvPicPr>
+                  </pic:nvPicPr>
+                  <pic:blipFill>
+                    <a:blip r:embed="rId6">
+                      <a:extLst>
+                        <a:ext uri="{28A0092B-C50C-407E-A947-70E740481C1C}">
+                          <a14:useLocalDpi xmlns:a14="http://schemas.microsoft.com/office/drawing/2010/main" val="0"/>
+                        </a:ext>
+                      </a:extLst>
+                    </a:blip>
+                    <a:srcRect/>
+                    <a:stretch>
+                      <a:fillRect/>
+                    </a:stretch>
+                  </pic:blipFill>
+                  <pic:spPr bwMode="auto">
+                    <a:xfrm>
+                      <a:off x="0" y="0"/>
+                      <a:ext cx="5935980" cy="4398010"/>
+                    </a:xfrm>
+                    <a:prstGeom prst="rect">
+                      <a:avLst/>
+                    </a:prstGeom>
+                    <a:noFill/>
+                    <a:ln>
+                      <a:noFill/>
+                    </a:ln>
+                  </pic:spPr>
+                </pic:pic>
+              </a:graphicData>
+            </a:graphic>
+          </wp:inline>
+        </w:drawing>
+      </w:r>
+      <w:r>
+        <w:rPr>
+          <w:noProof/>
+          <w:lang w:eastAsia="zh-CN"/>
+        </w:rPr>
+        <w:drawing>
+          <wp:inline distT="0" distB="0" distL="0" distR="0" wp14:anchorId="6463DDF7" wp14:editId="51F3A7E1">
+            <wp:extent cx="5935980" cy="4398010"/>
+            <wp:effectExtent l="0" t="0" r="7620" b="0"/>
+            <wp:docPr id="4" name="Picture 4" descr="Views/Story:Edit.jpg"/>
+            <wp:cNvGraphicFramePr>
+              <a:graphicFrameLocks xmlns:a="http://schemas.openxmlformats.org/drawingml/2006/main" noChangeAspect="1"/>
+            </wp:cNvGraphicFramePr>
+            <a:graphic xmlns:a="http://schemas.openxmlformats.org/drawingml/2006/main">
+              <a:graphicData uri="http://schemas.openxmlformats.org/drawingml/2006/picture">
+                <pic:pic xmlns:pic="http://schemas.openxmlformats.org/drawingml/2006/picture">
+                  <pic:nvPicPr>
+                    <pic:cNvPr id="0" name="Picture 4" descr="Views/Story:Edit.jpg"/>
+                    <pic:cNvPicPr>
+                      <a:picLocks noChangeAspect="1" noChangeArrowheads="1"/>
+                    </pic:cNvPicPr>
+                  </pic:nvPicPr>
+                  <pic:blipFill>
+                    <a:blip r:embed="rId7">
+                      <a:extLst>
+                        <a:ext uri="{28A0092B-C50C-407E-A947-70E740481C1C}">
+                          <a14:useLocalDpi xmlns:a14="http://schemas.microsoft.com/office/drawing/2010/main" val="0"/>
+                        </a:ext>
+                      </a:extLst>
+                    </a:blip>
+                    <a:srcRect/>
+                    <a:stretch>
+                      <a:fillRect/>
+                    </a:stretch>
+                  </pic:blipFill>
+                  <pic:spPr bwMode="auto">
+                    <a:xfrm>
+                      <a:off x="0" y="0"/>
+                      <a:ext cx="5935980" cy="4398010"/>
+                    </a:xfrm>
+                    <a:prstGeom prst="rect">
+                      <a:avLst/>
+                    </a:prstGeom>
+                    <a:noFill/>
+                    <a:ln>
+                      <a:noFill/>
+                    </a:ln>
+                  </pic:spPr>
+                </pic:pic>
+              </a:graphicData>
+            </a:graphic>
+          </wp:inline>
+        </w:drawing>
+      </w:r>
+    </w:p>
+    <w:p>
+      <w:r>
+        <w:rPr>
+          <w:noProof/>
+          <w:lang w:eastAsia="zh-CN"/>
+        </w:rPr>
+        <w:drawing>
+          <wp:inline distT="0" distB="0" distL="0" distR="0" wp14:anchorId="6684BFEA" wp14:editId="0D7C2B12">
+            <wp:extent cx="5935980" cy="4398010"/>
+            <wp:effectExtent l="0" t="0" r="7620" b="0"/>
+            <wp:docPr id="5" name="Picture 5" descr="Views/Comment%20:%20List.jpg"/>
+            <wp:cNvGraphicFramePr>
+              <a:graphicFrameLocks xmlns:a="http://schemas.openxmlformats.org/drawingml/2006/main" noChangeAspect="1"/>
+            </wp:cNvGraphicFramePr>
+            <a:graphic xmlns:a="http://schemas.openxmlformats.org/drawingml/2006/main">
+              <a:graphicData uri="http://schemas.openxmlformats.org/drawingml/2006/picture">
+                <pic:pic xmlns:pic="http://schemas.openxmlformats.org/drawingml/2006/picture">
+                  <pic:nvPicPr>
+                    <pic:cNvPr id="0" name="Picture 5" descr="Views/Comment%20:%20List.jpg"/>
+                    <pic:cNvPicPr>
+                      <a:picLocks noChangeAspect="1" noChangeArrowheads="1"/>
+                    </pic:cNvPicPr>
+                  </pic:nvPicPr>
+                  <pic:blipFill>
+                    <a:blip r:embed="rId8">
+                      <a:extLst>
+                        <a:ext uri="{28A0092B-C50C-407E-A947-70E740481C1C}">
+                          <a14:useLocalDpi xmlns:a14="http://schemas.microsoft.com/office/drawing/2010/main" val="0"/>
+                        </a:ext>
+                      </a:extLst>
+                    </a:blip>
+                    <a:srcRect/>
+                    <a:stretch>
+                      <a:fillRect/>
+                    </a:stretch>
+                  </pic:blipFill>
+                  <pic:spPr bwMode="auto">
+                    <a:xfrm>
+                      <a:off x="0" y="0"/>
+                      <a:ext cx="5935980" cy="4398010"/>
+                    </a:xfrm>
+                    <a:prstGeom prst="rect">
+                      <a:avLst/>
+                    </a:prstGeom>
+                    <a:noFill/>
+                    <a:ln>
+                      <a:noFill/>
+                    </a:ln>
+                  </pic:spPr>
+                </pic:pic>
+              </a:graphicData>
+            </a:graphic>
+          </wp:inline>
+        </w:drawing>
+      </w:r>
+      <w:r>
+        <w:rPr>
+          <w:noProof/>
+          <w:lang w:eastAsia="zh-CN"/>
+        </w:rPr>
+        <w:drawing>
+          <wp:inline distT="0" distB="0" distL="0" distR="0" wp14:anchorId="267B1E66" wp14:editId="3BEF71A5">
+            <wp:extent cx="5935980" cy="4398010"/>
+            <wp:effectExtent l="0" t="0" r="7620" b="0"/>
+            <wp:docPr id="6" name="Picture 6" descr="Views/User:Profile&amp;Edit.jpg"/>
+            <wp:cNvGraphicFramePr>
+              <a:graphicFrameLocks xmlns:a="http://schemas.openxmlformats.org/drawingml/2006/main" noChangeAspect="1"/>
+            </wp:cNvGraphicFramePr>
+            <a:graphic xmlns:a="http://schemas.openxmlformats.org/drawingml/2006/main">
+              <a:graphicData uri="http://schemas.openxmlformats.org/drawingml/2006/picture">
+                <pic:pic xmlns:pic="http://schemas.openxmlformats.org/drawingml/2006/picture">
+                  <pic:nvPicPr>
+                    <pic:cNvPr id="0" name="Picture 6" descr="Views/User:Profile&amp;Edit.jpg"/>
+                    <pic:cNvPicPr>
+                      <a:picLocks noChangeAspect="1" noChangeArrowheads="1"/>
+                    </pic:cNvPicPr>
+                  </pic:nvPicPr>
+                  <pic:blipFill>
+                    <a:blip r:embed="rId9">
+                      <a:extLst>
+                        <a:ext uri="{28A0092B-C50C-407E-A947-70E740481C1C}">
+                          <a14:useLocalDpi xmlns:a14="http://schemas.microsoft.com/office/drawing/2010/main" val="0"/>
+                        </a:ext>
+                      </a:extLst>
+                    </a:blip>
+                    <a:srcRect/>
+                    <a:stretch>
+                      <a:fillRect/>
+                    </a:stretch>
+                  </pic:blipFill>
+                  <pic:spPr bwMode="auto">
+                    <a:xfrm>
+                      <a:off x="0" y="0"/>
+                      <a:ext cx="5935980" cy="4398010"/>
+                    </a:xfrm>
+                    <a:prstGeom prst="rect">
+                      <a:avLst/>
+                    </a:prstGeom>
+                    <a:noFill/>
+                    <a:ln>
+                      <a:noFill/>
+                    </a:ln>
+                  </pic:spPr>
+                </pic:pic>
+              </a:graphicData>
+            </a:graphic>
+          </wp:inline>
+        </w:drawing>
+      </w:r>
+    </w:p>
     <w:sectPr>
       <w:pgSz w:w="12240" w:h="15840"/>
       <w:pgMar w:top="1440" w:right="1440" w:bottom="1440" w:left="1440" w:header="720" w:footer="720" w:gutter="0"/>

</xml_diff>